<commit_message>
Okay were now under 2.2k words going to add in some figures for prototype design
</commit_message>
<xml_diff>
--- a/Project Writing/Gamifying movements beneficial for stroke rehabilitation A2.docx
+++ b/Project Writing/Gamifying movements beneficial for stroke rehabilitation A2.docx
@@ -7066,7 +7066,40 @@
         <w:rPr>
           <w:lang w:val="en-US" w:eastAsia="en-US"/>
         </w:rPr>
-        <w:t xml:space="preserve">Gamification is the application of elements typically found in commercial games. It is a technique which, when applied, results in greater levels of user motivation when completing a task. </w:t>
+        <w:t>Gamification is the application of elements typically found in commercial games. It is a technique which, when applied, results in greater levels of user motivation when completing a task</w:t>
+      </w:r>
+      <w:r>
+        <w:t>. (Doumas et al, 2021) (</w:t>
+      </w:r>
+      <w:r>
+        <w:t>Amorim</w:t>
+      </w:r>
+      <w:r>
+        <w:t xml:space="preserve"> et al, 2020) and (</w:t>
+      </w:r>
+      <w:r>
+        <w:rPr>
+          <w:lang w:eastAsia="en-US"/>
+        </w:rPr>
+        <w:t>Triandafilou</w:t>
+      </w:r>
+      <w:r>
+        <w:rPr>
+          <w:lang w:eastAsia="en-US"/>
+        </w:rPr>
+        <w:t xml:space="preserve"> et al</w:t>
+      </w:r>
+      <w:r>
+        <w:t>, 2018)</w:t>
+      </w:r>
+      <w:r>
+        <w:t xml:space="preserve"> have all found this to be the case </w:t>
+      </w:r>
+      <w:r>
+        <w:t xml:space="preserve">in the context of stroke rehabilitation </w:t>
+      </w:r>
+      <w:r>
+        <w:t>when compared to non-gamified therapies.</w:t>
       </w:r>
     </w:p>
     <w:p>
@@ -7339,52 +7372,15 @@
       </w:pPr>
       <w:r>
         <w:rPr>
-          <w:lang w:eastAsia="en-US"/>
-        </w:rPr>
-        <w:t xml:space="preserve">While theoretically very effective it hasn’t been implemented much in digital therapies, of the studies </w:t>
-      </w:r>
-      <w:r>
-        <w:rPr>
-          <w:lang w:eastAsia="en-US"/>
-        </w:rPr>
-        <w:t>reviewed</w:t>
-      </w:r>
-      <w:r>
-        <w:rPr>
-          <w:lang w:eastAsia="en-US"/>
-        </w:rPr>
-        <w:t xml:space="preserve"> by (</w:t>
-      </w:r>
-      <w:r>
-        <w:rPr>
           <w:lang w:val="en-US" w:eastAsia="en-US"/>
         </w:rPr>
-        <w:t>Tamayo-Serrano</w:t>
+        <w:t xml:space="preserve">Social interaction is </w:t>
       </w:r>
       <w:r>
         <w:rPr>
           <w:lang w:val="en-US" w:eastAsia="en-US"/>
         </w:rPr>
-        <w:t xml:space="preserve"> et al, 2018)</w:t>
-      </w:r>
-      <w:r>
-        <w:rPr>
-          <w:lang w:val="en-US" w:eastAsia="en-US"/>
-        </w:rPr>
-        <w:t xml:space="preserve"> only 7% used social interaction to increase the effectiveness of the therapy. </w:t>
-      </w:r>
-    </w:p>
-    <w:p>
-      <w:pPr>
-        <w:rPr>
-          <w:lang w:val="en-US" w:eastAsia="en-US"/>
-        </w:rPr>
-      </w:pPr>
-      <w:r>
-        <w:rPr>
-          <w:lang w:val="en-US" w:eastAsia="en-US"/>
-        </w:rPr>
-        <w:t xml:space="preserve">It is linked with gamification in that gamification </w:t>
+        <w:t xml:space="preserve">linked with gamification in that gamification </w:t>
       </w:r>
       <w:r>
         <w:rPr>
@@ -8222,19 +8218,31 @@
         <w:rPr>
           <w:lang w:val="en-US" w:eastAsia="en-US"/>
         </w:rPr>
-        <w:t xml:space="preserve">The most common input device is a vison-based camera input most commonly a Kinect device. </w:t>
-      </w:r>
-    </w:p>
-    <w:p>
-      <w:pPr>
-        <w:rPr>
-          <w:lang w:eastAsia="en-US"/>
-        </w:rPr>
-      </w:pPr>
+        <w:t xml:space="preserve">The most common input device is a vison-based camera </w:t>
+      </w:r>
       <w:r>
         <w:rPr>
           <w:lang w:val="en-US" w:eastAsia="en-US"/>
         </w:rPr>
+        <w:t>input,</w:t>
+      </w:r>
+      <w:r>
+        <w:rPr>
+          <w:lang w:val="en-US" w:eastAsia="en-US"/>
+        </w:rPr>
+        <w:t xml:space="preserve"> most commonly a Kinect device. </w:t>
+      </w:r>
+    </w:p>
+    <w:p>
+      <w:pPr>
+        <w:rPr>
+          <w:lang w:eastAsia="en-US"/>
+        </w:rPr>
+      </w:pPr>
+      <w:r>
+        <w:rPr>
+          <w:lang w:val="en-US" w:eastAsia="en-US"/>
+        </w:rPr>
         <w:t>Studies [</w:t>
       </w:r>
       <w:r>
@@ -8283,26 +8291,20 @@
         <w:rPr>
           <w:lang w:eastAsia="en-US"/>
         </w:rPr>
-        <w:t xml:space="preserve"> et al, 2022) states that as VR technology is advancing it is becoming more cost effective and </w:t>
-      </w:r>
+        <w:t xml:space="preserve"> et al, 2022) states that as VR technology is advancing it is becoming more cost effective and accessible to the public. This likely explains why the second most studied interaction device is immersive VR technologies.</w:t>
+      </w:r>
+    </w:p>
+    <w:p>
+      <w:pPr>
+        <w:rPr>
+          <w:lang w:eastAsia="en-US"/>
+        </w:rPr>
+      </w:pPr>
       <w:r>
         <w:rPr>
           <w:lang w:eastAsia="en-US"/>
         </w:rPr>
         <w:lastRenderedPageBreak/>
-        <w:t>accessible to the public. This likely explains why the second most studied interaction device is immersive VR technologies.</w:t>
-      </w:r>
-    </w:p>
-    <w:p>
-      <w:pPr>
-        <w:rPr>
-          <w:lang w:eastAsia="en-US"/>
-        </w:rPr>
-      </w:pPr>
-      <w:r>
-        <w:rPr>
-          <w:lang w:eastAsia="en-US"/>
-        </w:rPr>
         <w:t>One study [2</w:t>
       </w:r>
       <w:r>
@@ -8327,7 +8329,13 @@
         <w:rPr>
           <w:lang w:eastAsia="en-US"/>
         </w:rPr>
-        <w:t xml:space="preserve"> et al, 2022) were able to utilize the controllers capacitive sensing technology to be able to record the patients hand position. This data was used to create a gamified experience where users would have to match the hand gestures showed on the screen. </w:t>
+        <w:t xml:space="preserve"> et al, 2022)</w:t>
+      </w:r>
+      <w:r>
+        <w:rPr>
+          <w:lang w:eastAsia="en-US"/>
+        </w:rPr>
+        <w:t>.</w:t>
       </w:r>
     </w:p>
     <w:p>
@@ -8391,14 +8399,32 @@
     <w:p>
       <w:pPr>
         <w:rPr>
+          <w:lang w:eastAsia="en-US"/>
+        </w:rPr>
+      </w:pPr>
+      <w:r>
+        <w:rPr>
           <w:lang w:val="en-US" w:eastAsia="en-US"/>
         </w:rPr>
-      </w:pPr>
+        <w:t>Motivational rewards referrers</w:t>
+      </w:r>
       <w:r>
         <w:rPr>
           <w:lang w:val="en-US" w:eastAsia="en-US"/>
         </w:rPr>
-        <w:t>This is referring to points or ranking systems, and they are regarded by (Tamayo-Serrano et al, 2018) as effective ways of generating motivation. An interesting point made by (</w:t>
+        <w:t xml:space="preserve"> to points or ranking systems, and they are regarded by (Tamayo-Serrano et al, 2018) as effective ways of generating motivation</w:t>
+      </w:r>
+      <w:r>
+        <w:rPr>
+          <w:lang w:val="en-US" w:eastAsia="en-US"/>
+        </w:rPr>
+        <w:t xml:space="preserve">, when paired with social interaction even being so effective as to generate addiction. </w:t>
+      </w:r>
+      <w:r>
+        <w:rPr>
+          <w:lang w:val="en-US" w:eastAsia="en-US"/>
+        </w:rPr>
+        <w:t>(</w:t>
       </w:r>
       <w:r>
         <w:rPr>
@@ -8410,7 +8436,19 @@
         <w:rPr>
           <w:lang w:eastAsia="en-US"/>
         </w:rPr>
-        <w:t xml:space="preserve"> et al, 2013) and referenced by </w:t>
+        <w:t xml:space="preserve"> et al, 2013) a</w:t>
+      </w:r>
+      <w:r>
+        <w:rPr>
+          <w:lang w:eastAsia="en-US"/>
+        </w:rPr>
+        <w:t>s</w:t>
+      </w:r>
+      <w:r>
+        <w:rPr>
+          <w:lang w:eastAsia="en-US"/>
+        </w:rPr>
+        <w:t xml:space="preserve"> referenced by </w:t>
       </w:r>
       <w:r>
         <w:rPr>
@@ -8428,20 +8466,25 @@
         <w:rPr>
           <w:lang w:val="en-US" w:eastAsia="en-US"/>
         </w:rPr>
-        <w:t xml:space="preserve"> et al, 2018) is that a motivational rewarding system in conjuncture with the ability to share these features with others (for example a leaderboard system) can be so effective it can actually generate addiction in the players. </w:t>
-      </w:r>
-    </w:p>
-    <w:p>
-      <w:pPr>
-        <w:rPr>
-          <w:lang w:eastAsia="en-US"/>
-        </w:rPr>
-      </w:pPr>
+        <w:t xml:space="preserve"> et al, 2018)</w:t>
+      </w:r>
       <w:r>
         <w:rPr>
           <w:lang w:val="en-US" w:eastAsia="en-US"/>
         </w:rPr>
-        <w:t>If a rehabilitation application was able to addict its players into using it, then the problem of noncompliance due to lack of motivation could be solved. This is important as according to (</w:t>
+        <w:t>.</w:t>
+      </w:r>
+      <w:r>
+        <w:rPr>
+          <w:lang w:val="en-US" w:eastAsia="en-US"/>
+        </w:rPr>
+        <w:t xml:space="preserve"> </w:t>
+      </w:r>
+      <w:r>
+        <w:rPr>
+          <w:lang w:val="en-US" w:eastAsia="en-US"/>
+        </w:rPr>
+        <w:t>This is important as according to (</w:t>
       </w:r>
       <w:r>
         <w:rPr>
@@ -8462,31 +8505,7 @@
           <w:lang w:val="en-US" w:eastAsia="en-US"/>
         </w:rPr>
       </w:pPr>
-    </w:p>
-    <w:p>
-      <w:pPr>
-        <w:pStyle w:val="Heading3"/>
-      </w:pPr>
-      <w:bookmarkStart w:id="23" w:name="_Toc182906128"/>
-      <w:bookmarkStart w:id="24" w:name="_Toc183380165"/>
-      <w:r>
-        <w:t xml:space="preserve">Digital application to enhance motivation of the </w:t>
-      </w:r>
-      <w:bookmarkEnd w:id="23"/>
-      <w:r>
-        <w:t>therapy.</w:t>
-      </w:r>
-      <w:bookmarkEnd w:id="24"/>
-    </w:p>
-    <w:p>
-      <w:pPr>
-        <w:rPr>
-          <w:lang w:val="en-US" w:eastAsia="en-US"/>
-        </w:rPr>
-      </w:pPr>
-    </w:p>
-    <w:p>
-      <w:pPr>
+      <w:r>
         <w:rPr>
           <w:rFonts w:ascii="Arial" w:hAnsi="Arial" w:cs="Arial"/>
           <w:color w:val="222222"/>
@@ -8494,7 +8513,8 @@
           <w:szCs w:val="20"/>
           <w:shd w:val="clear" w:color="auto" w:fill="FFFFFF"/>
         </w:rPr>
-      </w:pPr>
+        <w:t>(Koutsiana et al, 2020)</w:t>
+      </w:r>
       <w:r>
         <w:rPr>
           <w:rFonts w:ascii="Arial" w:hAnsi="Arial" w:cs="Arial"/>
@@ -8503,7 +8523,67 @@
           <w:szCs w:val="20"/>
           <w:shd w:val="clear" w:color="auto" w:fill="FFFFFF"/>
         </w:rPr>
-        <w:t>(Koutsiana et al, 2020) explored the technologies used for UL rehab. It was found that researchers prefer to use commercial hardware over development of new hardware (62.7% of studies). This is likely due to the difficulty of creating new hardware as well as the cost of commercial sensors being lower making them better suited to in home rehabilitation systems. The literature also studied the game target, which was found to be usually task driven 62.1% of reviewed material, it was also common to see score driven games 41.1%.</w:t>
+        <w:t xml:space="preserve"> found rehabilitation games are usually task driven (62.1% of reviewed material) but it is also common to see score driven games 41.1%.</w:t>
+      </w:r>
+    </w:p>
+    <w:p>
+      <w:pPr>
+        <w:rPr>
+          <w:lang w:val="en-US" w:eastAsia="en-US"/>
+        </w:rPr>
+      </w:pPr>
+    </w:p>
+    <w:p>
+      <w:pPr>
+        <w:pStyle w:val="Heading3"/>
+      </w:pPr>
+      <w:bookmarkStart w:id="23" w:name="_Toc182906128"/>
+      <w:bookmarkStart w:id="24" w:name="_Toc183380165"/>
+      <w:r>
+        <w:t xml:space="preserve">Digital application to enhance motivation of the </w:t>
+      </w:r>
+      <w:bookmarkEnd w:id="23"/>
+      <w:r>
+        <w:t>therapy.</w:t>
+      </w:r>
+      <w:bookmarkEnd w:id="24"/>
+    </w:p>
+    <w:p>
+      <w:pPr>
+        <w:rPr>
+          <w:lang w:val="en-US" w:eastAsia="en-US"/>
+        </w:rPr>
+      </w:pPr>
+    </w:p>
+    <w:p>
+      <w:pPr>
+        <w:rPr>
+          <w:rFonts w:ascii="Arial" w:hAnsi="Arial" w:cs="Arial"/>
+          <w:color w:val="222222"/>
+          <w:sz w:val="20"/>
+          <w:szCs w:val="20"/>
+          <w:shd w:val="clear" w:color="auto" w:fill="FFFFFF"/>
+        </w:rPr>
+      </w:pPr>
+      <w:r>
+        <w:rPr>
+          <w:rFonts w:ascii="Arial" w:hAnsi="Arial" w:cs="Arial"/>
+          <w:color w:val="222222"/>
+          <w:sz w:val="20"/>
+          <w:szCs w:val="20"/>
+          <w:shd w:val="clear" w:color="auto" w:fill="FFFFFF"/>
+        </w:rPr>
+        <w:t>(Koutsiana et al, 2020) explored the technologies used for UL rehab. It was found that researchers prefer to use commercial hardware over development of new hardware (62.7% of studies).</w:t>
+      </w:r>
+      <w:r>
+        <w:rPr>
+          <w:rFonts w:ascii="Arial" w:hAnsi="Arial" w:cs="Arial"/>
+          <w:color w:val="222222"/>
+          <w:sz w:val="20"/>
+          <w:szCs w:val="20"/>
+          <w:shd w:val="clear" w:color="auto" w:fill="FFFFFF"/>
+        </w:rPr>
+        <w:t xml:space="preserve"> Likely due to extra cost and project complexity.</w:t>
       </w:r>
     </w:p>
     <w:p>
@@ -8574,7 +8654,7 @@
         <w:t>)</w:t>
       </w:r>
       <w:r>
-        <w:t xml:space="preserve">. They also go on to reference (H.-T. Jung, et al, 2020) and (G. Burdea et al, 2021) stating that highly detailed and photorealistic graphics may cognitively overwhelm and cause discomfort to patients with neurological impairments. </w:t>
+        <w:t xml:space="preserve">. They go on to reference (H.-T. Jung, et al, 2020) and (G. Burdea et al, 2021) stating that highly detailed and photorealistic graphics may cognitively overwhelm and cause discomfort to patients with neurological impairments. </w:t>
       </w:r>
     </w:p>
     <w:p>
@@ -8590,11 +8670,13 @@
         <w:t>(Hadjipanayi et al, 2024)</w:t>
       </w:r>
       <w:r>
-        <w:t xml:space="preserve">. Better yet virtual kinematic </w:t>
-      </w:r>
-      <w:r>
-        <w:lastRenderedPageBreak/>
-        <w:t xml:space="preserve">representation of an upper limb synchronised to the paretic limbs movement can help strengthen the control of the paretic limb providing instant neural modulation. (J. Rong et al, 2021), (H. -S. Choi et al, 2019) as cited in </w:t>
+        <w:t xml:space="preserve">. Better yet </w:t>
+      </w:r>
+      <w:r>
+        <w:t xml:space="preserve">synchronised </w:t>
+      </w:r>
+      <w:r>
+        <w:t xml:space="preserve">virtual kinematic representation of an upper limb can help strengthen the control of the paretic limb (J. Rong et al, 2021), (H. -S. Choi et al, 2019) as cited in </w:t>
       </w:r>
       <w:r>
         <w:t>(Hadjipanayi et al, 2024)</w:t>
@@ -8627,54 +8709,16 @@
     </w:p>
     <w:p>
       <w:r>
-        <w:t>“rehabilitation through serious games, targeting UL recovery after stroke, leads to better improvements, compared to conventional treatment”. (Doumas et al, 2021:1)</w:t>
-      </w:r>
-      <w:r>
-        <w:t xml:space="preserve">. </w:t>
-      </w:r>
-      <w:r>
-        <w:t>(</w:t>
-      </w:r>
-      <w:r>
-        <w:t>Amorim</w:t>
-      </w:r>
-      <w:r>
-        <w:t xml:space="preserve"> et al, 2020)</w:t>
+        <w:t>T</w:t>
+      </w:r>
+      <w:r>
+        <w:t>he most effective combination of design elements are custom made games of the casual genre, in first person view with no player character visible, in a singleplayer mode utilising non immersive virtual reality.</w:t>
       </w:r>
       <w:r>
         <w:t xml:space="preserve"> </w:t>
       </w:r>
       <w:r>
-        <w:t xml:space="preserve">and </w:t>
-      </w:r>
-      <w:r>
-        <w:t>(</w:t>
-      </w:r>
-      <w:r>
-        <w:rPr>
-          <w:lang w:eastAsia="en-US"/>
-        </w:rPr>
-        <w:t>Triandafilou</w:t>
-      </w:r>
-      <w:r>
-        <w:rPr>
-          <w:lang w:eastAsia="en-US"/>
-        </w:rPr>
-        <w:t xml:space="preserve"> et al</w:t>
-      </w:r>
-      <w:r>
-        <w:t xml:space="preserve">, 2018) </w:t>
-      </w:r>
-      <w:r>
-        <w:t>found similar results.</w:t>
-      </w:r>
-      <w:r>
-        <w:t xml:space="preserve"> The outcome of this literature gives feasibility to this project as it evidences that bespoke games designed to aid in UL rehabilitation are indeed effective and overall, more effective than conventional therapy. </w:t>
-      </w:r>
-    </w:p>
-    <w:p>
-      <w:r>
-        <w:t>(Virera et al, 2021) focused on design features and their relationship with clinical outcomes. Finding the most effective combination of design elements are custom made games of the casual genre, in first person view with no player character visible, in a singleplayer mode utilising non immersive virtual reality.</w:t>
+        <w:t>(Virera et al, 2021)</w:t>
       </w:r>
     </w:p>
     <w:p>
@@ -8682,6 +8726,7 @@
         <w:rPr>
           <w:highlight w:val="green"/>
         </w:rPr>
+        <w:lastRenderedPageBreak/>
         <w:t>Upper limb functions can be separated into gross and fine motor skills. (Pan, W, 2018). Fine motor skills refereeing to small muscle movements like the hands and gross movements being larger, for example the coordination of the proximal joints such as the shoulder and elbow (Pan, W, 2018).</w:t>
       </w:r>
       <w:r>
@@ -8804,9 +8849,17 @@
           <w:szCs w:val="20"/>
           <w:shd w:val="clear" w:color="auto" w:fill="FFFFFF"/>
         </w:rPr>
-        <w:t xml:space="preserve">Ning et al, 2022) considers haptic feedback to be one of three types of feedback. Visual, haptic and auditory. (Ning et al, 2022) goes on to state that the different forms of feedback contribute to different cognitive functions. Haptic feedback can provide more cognitive skills training than visual feedback while using less cognitive bandwidth. (Ning et al, </w:t>
-      </w:r>
-      <w:r>
+        <w:t>Ning et al, 2022) considers haptic feedback to be one of three types of feedback. Visual, haptic and auditory. (Ning et al, 2022) goes on to state that the different forms of feedback contribute to different cognitive functions. Haptic feedback can provide more cognitive skills training than visual feedback while using less cognitive bandwidth. (Ning et al, 2022) states that when developing games for rehabilitation researchers should pay attention to the choice of feedback they can provide as well as the degree of feedback.</w:t>
+      </w:r>
+      <w:r>
+        <w:rPr>
+          <w:lang w:val="en-US" w:eastAsia="en-US"/>
+        </w:rPr>
+        <w:t xml:space="preserve"> </w:t>
+      </w:r>
+    </w:p>
+    <w:p>
+      <w:pPr>
         <w:rPr>
           <w:rFonts w:ascii="Arial" w:hAnsi="Arial" w:cs="Arial"/>
           <w:color w:val="222222"/>
@@ -8814,18 +8867,8 @@
           <w:szCs w:val="20"/>
           <w:shd w:val="clear" w:color="auto" w:fill="FFFFFF"/>
         </w:rPr>
-        <w:lastRenderedPageBreak/>
-        <w:t>2022) states that when developing games for rehabilitation researchers should pay attention to the choice of feedback they can provide as well as the degree of feedback.</w:t>
-      </w:r>
-      <w:r>
-        <w:rPr>
-          <w:lang w:val="en-US" w:eastAsia="en-US"/>
-        </w:rPr>
-        <w:t xml:space="preserve"> </w:t>
-      </w:r>
-    </w:p>
-    <w:p>
-      <w:pPr>
+      </w:pPr>
+      <w:r>
         <w:rPr>
           <w:rFonts w:ascii="Arial" w:hAnsi="Arial" w:cs="Arial"/>
           <w:color w:val="222222"/>
@@ -8833,7 +8876,8 @@
           <w:szCs w:val="20"/>
           <w:shd w:val="clear" w:color="auto" w:fill="FFFFFF"/>
         </w:rPr>
-      </w:pPr>
+        <w:t>(Baur et al, 2018) states increasing haptic support can be used as a means of enhancing the individualization of a virtual reality therapy game. (Baur et al, 2018) also states “</w:t>
+      </w:r>
       <w:r>
         <w:rPr>
           <w:rFonts w:ascii="Arial" w:hAnsi="Arial" w:cs="Arial"/>
@@ -8842,7 +8886,7 @@
           <w:szCs w:val="20"/>
           <w:shd w:val="clear" w:color="auto" w:fill="FFFFFF"/>
         </w:rPr>
-        <w:t>(Baur et al, 2018) states increasing haptic support can be used as a means of enhancing the individualization of a virtual reality therapy game. (Baur et al, 2018) also states “</w:t>
+        <w:t>The benefit of social interaction could be increased by</w:t>
       </w:r>
       <w:r>
         <w:rPr>
@@ -8852,7 +8896,7 @@
           <w:szCs w:val="20"/>
           <w:shd w:val="clear" w:color="auto" w:fill="FFFFFF"/>
         </w:rPr>
-        <w:t>The benefit of social interaction could be increased by</w:t>
+        <w:t xml:space="preserve"> </w:t>
       </w:r>
       <w:r>
         <w:rPr>
@@ -8862,7 +8906,7 @@
           <w:szCs w:val="20"/>
           <w:shd w:val="clear" w:color="auto" w:fill="FFFFFF"/>
         </w:rPr>
-        <w:t xml:space="preserve"> </w:t>
+        <w:t>integrating visual, auditory/verbal, and haptic elements.</w:t>
       </w:r>
       <w:r>
         <w:rPr>
@@ -8872,16 +8916,6 @@
           <w:szCs w:val="20"/>
           <w:shd w:val="clear" w:color="auto" w:fill="FFFFFF"/>
         </w:rPr>
-        <w:t>integrating visual, auditory/verbal, and haptic elements.</w:t>
-      </w:r>
-      <w:r>
-        <w:rPr>
-          <w:rFonts w:ascii="Arial" w:hAnsi="Arial" w:cs="Arial"/>
-          <w:color w:val="222222"/>
-          <w:sz w:val="20"/>
-          <w:szCs w:val="20"/>
-          <w:shd w:val="clear" w:color="auto" w:fill="FFFFFF"/>
-        </w:rPr>
         <w:t>”. The haptic elements here likely help to immerse the player in the game world and as stated earlier help to give implicit feedback.</w:t>
       </w:r>
     </w:p>
@@ -8974,6 +9008,7 @@
         <w:rPr>
           <w:lang w:val="en-US" w:eastAsia="en-US"/>
         </w:rPr>
+        <w:lastRenderedPageBreak/>
         <w:t>(</w:t>
       </w:r>
       <w:r>
@@ -9275,14 +9310,7 @@
         <w:rPr>
           <w:lang w:val="en-US" w:eastAsia="en-US"/>
         </w:rPr>
-        <w:t xml:space="preserve">, it is evident that to create an effective gamified rehabilitation, game design elements such as meaningful play, simple interaction devices and motivational rewards should be </w:t>
-      </w:r>
-      <w:r>
-        <w:rPr>
-          <w:lang w:val="en-US" w:eastAsia="en-US"/>
-        </w:rPr>
-        <w:lastRenderedPageBreak/>
-        <w:t xml:space="preserve">considered. While not essential, social elements and even multiplayer game designs can be included in the design of the game to boost user engagement and motivation. </w:t>
+        <w:t xml:space="preserve">, it is evident that to create an effective gamified rehabilitation, game design elements such as meaningful play, simple interaction devices and motivational rewards should be considered. While not essential, social elements and even multiplayer game designs can be included in the design of the game to boost user engagement and motivation. </w:t>
       </w:r>
     </w:p>
     <w:p>
@@ -9363,6 +9391,7 @@
     <w:p/>
     <w:p>
       <w:r>
+        <w:lastRenderedPageBreak/>
         <w:t>There seems to be a trend in creating small-scoped. Sometimes 1 standalone game [7, 24] other times users are given the ability to choose from a selection of small games [5, 1, 6, 22, 23]. Smaller scoped games can put all their focus into solving a problem.</w:t>
       </w:r>
     </w:p>
@@ -9990,7 +10019,6 @@
               <w:rPr>
                 <w:lang w:eastAsia="en-US"/>
               </w:rPr>
-              <w:lastRenderedPageBreak/>
               <w:t>No access to contemporary home therapy equipment</w:t>
             </w:r>
           </w:p>
@@ -10256,6 +10284,7 @@
               <w:rPr>
                 <w:lang w:eastAsia="en-US"/>
               </w:rPr>
+              <w:lastRenderedPageBreak/>
               <w:t>3</w:t>
             </w:r>
           </w:p>
@@ -10782,7 +10811,6 @@
               <w:rPr>
                 <w:lang w:eastAsia="en-US"/>
               </w:rPr>
-              <w:lastRenderedPageBreak/>
               <w:t>Game loop design</w:t>
             </w:r>
           </w:p>
@@ -11153,6 +11181,7 @@
               <w:rPr>
                 <w:lang w:eastAsia="en-US"/>
               </w:rPr>
+              <w:lastRenderedPageBreak/>
               <w:t>Development cycle 2</w:t>
             </w:r>
           </w:p>
@@ -11554,7 +11583,6 @@
           <w:noProof/>
           <w:lang w:eastAsia="en-GB"/>
         </w:rPr>
-        <w:lastRenderedPageBreak/>
         <w:drawing>
           <wp:anchor distT="0" distB="0" distL="114300" distR="114300" simplePos="0" relativeHeight="251665408" behindDoc="0" locked="0" layoutInCell="1" allowOverlap="1" wp14:anchorId="153674D2" wp14:editId="43ED10F1">
             <wp:simplePos x="0" y="0"/>
@@ -11949,7 +11977,6 @@
         <w:rPr>
           <w:lang w:eastAsia="en-US"/>
         </w:rPr>
-        <w:lastRenderedPageBreak/>
         <w:t>[</w:t>
       </w:r>
       <w:r>
@@ -12254,6 +12281,7 @@
         <w:rPr>
           <w:lang w:eastAsia="en-US"/>
         </w:rPr>
+        <w:lastRenderedPageBreak/>
         <w:t>[1</w:t>
       </w:r>
       <w:r>
@@ -12724,7 +12752,6 @@
         <w:rPr>
           <w:lang w:eastAsia="en-US"/>
         </w:rPr>
-        <w:lastRenderedPageBreak/>
         <w:t>[2</w:t>
       </w:r>
       <w:r>
@@ -12987,6 +13014,7 @@
         <w:rPr>
           <w:lang w:eastAsia="en-US"/>
         </w:rPr>
+        <w:lastRenderedPageBreak/>
         <w:t>[2</w:t>
       </w:r>
       <w:r>
@@ -16706,7 +16734,7 @@
     <w:rsid w:val="00874914"/>
     <w:rsid w:val="00A91736"/>
     <w:rsid w:val="00C84707"/>
-    <w:rsid w:val="00D55F49"/>
+    <w:rsid w:val="00CB157C"/>
     <w:rsid w:val="00E512FC"/>
     <w:rsid w:val="00E66E7A"/>
     <w:rsid w:val="00FC4711"/>

</xml_diff>